<commit_message>
Creación de botón para imprimir y mejoras en la programación para escalar
</commit_message>
<xml_diff>
--- a/documentacion/para Wiki.docx
+++ b/documentacion/para Wiki.docx
@@ -2,6 +2,31 @@
 <file path=word/document.xml><?xml version="1.0" encoding="utf-8"?>
 <w:document xmlns:wpc="http://schemas.microsoft.com/office/word/2010/wordprocessingCanvas" xmlns:mo="http://schemas.microsoft.com/office/mac/office/2008/main" xmlns:mc="http://schemas.openxmlformats.org/markup-compatibility/2006" xmlns:mv="urn:schemas-microsoft-com:mac:vml" xmlns:o="urn:schemas-microsoft-com:office:office" xmlns:r="http://schemas.openxmlformats.org/officeDocument/2006/relationships" xmlns:m="http://schemas.openxmlformats.org/officeDocument/2006/math" xmlns:v="urn:schemas-microsoft-com:vml" xmlns:wp14="http://schemas.microsoft.com/office/word/2010/wordprocessingDrawing" xmlns:wp="http://schemas.openxmlformats.org/drawingml/2006/wordprocessingDrawing" xmlns:w10="urn:schemas-microsoft-com:office:word" xmlns:w="http://schemas.openxmlformats.org/wordprocessingml/2006/main" xmlns:w14="http://schemas.microsoft.com/office/word/2010/wordml" xmlns:wpg="http://schemas.microsoft.com/office/word/2010/wordprocessingGroup" xmlns:wpi="http://schemas.microsoft.com/office/word/2010/wordprocessingInk" xmlns:wne="http://schemas.microsoft.com/office/word/2006/wordml" xmlns:wps="http://schemas.microsoft.com/office/word/2010/wordprocessingShape" mc:Ignorable="w14 wp14">
   <w:body>
+    <w:p>
+      <w:r>
+        <w:t>15/05/2016</w:t>
+      </w:r>
+    </w:p>
+    <w:p>
+      <w:r>
+        <w:t>ruta con datos de formulario para generar rápidamente el calendario y hacer pruebas.</w:t>
+      </w:r>
+    </w:p>
+    <w:p>
+      <w:bookmarkStart w:id="0" w:name="_GoBack"/>
+      <w:bookmarkEnd w:id="0"/>
+    </w:p>
+    <w:p>
+      <w:hyperlink r:id="rId5" w:history="1">
+        <w:r>
+          <w:rPr>
+            <w:rStyle w:val="Hipervnculo"/>
+          </w:rPr>
+          <w:t>file:///Users/jorgejecp/Documents/Platzi/ProyectoHorario/horarioDefinido.html?tipoDocumento=C%C3%A9dula+de+Ciudadan%C3%ADa&amp;documento=14137424&amp;nombres=Jorge+Eli%C3%A9cer&amp;apellidos=Andrade+Cruz&amp;email=jorgejecp%40hotmail.com&amp;inicioLunes=16%3A00&amp;finLunes=20%3A00&amp;inicioMartes=16%3A00&amp;finMartes=20%3A00&amp;inicioMiercoles=16%3A00&amp;finMiercoles=20%3A00&amp;inicioJueves=16%3A00&amp;finJueves=20%3A00&amp;inicioViernes=16%3A00&amp;finViernes=20%3A00&amp;inicioSabado=10%3A00&amp;finSabado=12%3A00&amp;inicioDomingo=10%3A00&amp;finDomingo=12%3A00</w:t>
+        </w:r>
+      </w:hyperlink>
+    </w:p>
+    <w:p/>
     <w:p>
       <w:r>
         <w:rPr>
@@ -21,63 +46,6 @@
                 <pic:pic xmlns:pic="http://schemas.openxmlformats.org/drawingml/2006/picture">
                   <pic:nvPicPr>
                     <pic:cNvPr id="0" name="Picture 1"/>
-                    <pic:cNvPicPr>
-                      <a:picLocks noChangeAspect="1" noChangeArrowheads="1"/>
-                    </pic:cNvPicPr>
-                  </pic:nvPicPr>
-                  <pic:blipFill>
-                    <a:blip r:embed="rId5">
-                      <a:extLst>
-                        <a:ext uri="{28A0092B-C50C-407E-A947-70E740481C1C}">
-                          <a14:useLocalDpi xmlns:a14="http://schemas.microsoft.com/office/drawing/2010/main" val="0"/>
-                        </a:ext>
-                      </a:extLst>
-                    </a:blip>
-                    <a:srcRect/>
-                    <a:stretch>
-                      <a:fillRect/>
-                    </a:stretch>
-                  </pic:blipFill>
-                  <pic:spPr bwMode="auto">
-                    <a:xfrm>
-                      <a:off x="0" y="0"/>
-                      <a:ext cx="5612130" cy="3507581"/>
-                    </a:xfrm>
-                    <a:prstGeom prst="rect">
-                      <a:avLst/>
-                    </a:prstGeom>
-                    <a:noFill/>
-                    <a:ln>
-                      <a:noFill/>
-                    </a:ln>
-                  </pic:spPr>
-                </pic:pic>
-              </a:graphicData>
-            </a:graphic>
-          </wp:inline>
-        </w:drawing>
-      </w:r>
-    </w:p>
-    <w:p/>
-    <w:p>
-      <w:r>
-        <w:rPr>
-          <w:noProof/>
-          <w:lang w:val="es-ES"/>
-        </w:rPr>
-        <w:drawing>
-          <wp:inline distT="0" distB="0" distL="0" distR="0" wp14:anchorId="6F250658" wp14:editId="7A7154F4">
-            <wp:extent cx="5612130" cy="3507581"/>
-            <wp:effectExtent l="0" t="0" r="1270" b="0"/>
-            <wp:docPr id="2" name="Imagen 2"/>
-            <wp:cNvGraphicFramePr>
-              <a:graphicFrameLocks xmlns:a="http://schemas.openxmlformats.org/drawingml/2006/main" noChangeAspect="1"/>
-            </wp:cNvGraphicFramePr>
-            <a:graphic xmlns:a="http://schemas.openxmlformats.org/drawingml/2006/main">
-              <a:graphicData uri="http://schemas.openxmlformats.org/drawingml/2006/picture">
-                <pic:pic xmlns:pic="http://schemas.openxmlformats.org/drawingml/2006/picture">
-                  <pic:nvPicPr>
-                    <pic:cNvPr id="0" name="Picture 2"/>
                     <pic:cNvPicPr>
                       <a:picLocks noChangeAspect="1" noChangeArrowheads="1"/>
                     </pic:cNvPicPr>
@@ -117,12 +85,132 @@
     </w:p>
     <w:p/>
     <w:p>
-      <w:bookmarkStart w:id="0" w:name="_GoBack"/>
-      <w:bookmarkEnd w:id="0"/>
+      <w:r>
+        <w:rPr>
+          <w:noProof/>
+          <w:lang w:val="es-ES"/>
+        </w:rPr>
+        <w:lastRenderedPageBreak/>
+        <w:drawing>
+          <wp:inline distT="0" distB="0" distL="0" distR="0" wp14:anchorId="6F250658" wp14:editId="7A7154F4">
+            <wp:extent cx="5612130" cy="3507581"/>
+            <wp:effectExtent l="0" t="0" r="1270" b="0"/>
+            <wp:docPr id="2" name="Imagen 2"/>
+            <wp:cNvGraphicFramePr>
+              <a:graphicFrameLocks xmlns:a="http://schemas.openxmlformats.org/drawingml/2006/main" noChangeAspect="1"/>
+            </wp:cNvGraphicFramePr>
+            <a:graphic xmlns:a="http://schemas.openxmlformats.org/drawingml/2006/main">
+              <a:graphicData uri="http://schemas.openxmlformats.org/drawingml/2006/picture">
+                <pic:pic xmlns:pic="http://schemas.openxmlformats.org/drawingml/2006/picture">
+                  <pic:nvPicPr>
+                    <pic:cNvPr id="0" name="Picture 2"/>
+                    <pic:cNvPicPr>
+                      <a:picLocks noChangeAspect="1" noChangeArrowheads="1"/>
+                    </pic:cNvPicPr>
+                  </pic:nvPicPr>
+                  <pic:blipFill>
+                    <a:blip r:embed="rId7">
+                      <a:extLst>
+                        <a:ext uri="{28A0092B-C50C-407E-A947-70E740481C1C}">
+                          <a14:useLocalDpi xmlns:a14="http://schemas.microsoft.com/office/drawing/2010/main" val="0"/>
+                        </a:ext>
+                      </a:extLst>
+                    </a:blip>
+                    <a:srcRect/>
+                    <a:stretch>
+                      <a:fillRect/>
+                    </a:stretch>
+                  </pic:blipFill>
+                  <pic:spPr bwMode="auto">
+                    <a:xfrm>
+                      <a:off x="0" y="0"/>
+                      <a:ext cx="5612130" cy="3507581"/>
+                    </a:xfrm>
+                    <a:prstGeom prst="rect">
+                      <a:avLst/>
+                    </a:prstGeom>
+                    <a:noFill/>
+                    <a:ln>
+                      <a:noFill/>
+                    </a:ln>
+                  </pic:spPr>
+                </pic:pic>
+              </a:graphicData>
+            </a:graphic>
+          </wp:inline>
+        </w:drawing>
+      </w:r>
+    </w:p>
+    <w:p/>
+    <w:p>
       <w:r>
         <w:t>14/05/2016</w:t>
       </w:r>
     </w:p>
+    <w:p/>
+    <w:p>
+      <w:r>
+        <w:t>Queremos llegar a un formulario que se muestre así:</w:t>
+      </w:r>
+    </w:p>
+    <w:p>
+      <w:r>
+        <w:rPr>
+          <w:noProof/>
+          <w:lang w:val="es-ES"/>
+        </w:rPr>
+        <w:drawing>
+          <wp:inline distT="0" distB="0" distL="0" distR="0" wp14:anchorId="331EF6E6" wp14:editId="045F61DC">
+            <wp:extent cx="5612130" cy="3507581"/>
+            <wp:effectExtent l="0" t="0" r="1270" b="0"/>
+            <wp:docPr id="3" name="Imagen 1"/>
+            <wp:cNvGraphicFramePr>
+              <a:graphicFrameLocks xmlns:a="http://schemas.openxmlformats.org/drawingml/2006/main" noChangeAspect="1"/>
+            </wp:cNvGraphicFramePr>
+            <a:graphic xmlns:a="http://schemas.openxmlformats.org/drawingml/2006/main">
+              <a:graphicData uri="http://schemas.openxmlformats.org/drawingml/2006/picture">
+                <pic:pic xmlns:pic="http://schemas.openxmlformats.org/drawingml/2006/picture">
+                  <pic:nvPicPr>
+                    <pic:cNvPr id="0" name="Picture 1"/>
+                    <pic:cNvPicPr>
+                      <a:picLocks noChangeAspect="1" noChangeArrowheads="1"/>
+                    </pic:cNvPicPr>
+                  </pic:nvPicPr>
+                  <pic:blipFill>
+                    <a:blip r:embed="rId8">
+                      <a:extLst>
+                        <a:ext uri="{28A0092B-C50C-407E-A947-70E740481C1C}">
+                          <a14:useLocalDpi xmlns:a14="http://schemas.microsoft.com/office/drawing/2010/main" val="0"/>
+                        </a:ext>
+                      </a:extLst>
+                    </a:blip>
+                    <a:srcRect/>
+                    <a:stretch>
+                      <a:fillRect/>
+                    </a:stretch>
+                  </pic:blipFill>
+                  <pic:spPr bwMode="auto">
+                    <a:xfrm>
+                      <a:off x="0" y="0"/>
+                      <a:ext cx="5612130" cy="3507581"/>
+                    </a:xfrm>
+                    <a:prstGeom prst="rect">
+                      <a:avLst/>
+                    </a:prstGeom>
+                    <a:noFill/>
+                    <a:ln>
+                      <a:noFill/>
+                    </a:ln>
+                  </pic:spPr>
+                </pic:pic>
+              </a:graphicData>
+            </a:graphic>
+          </wp:inline>
+        </w:drawing>
+      </w:r>
+    </w:p>
+    <w:p/>
+    <w:p/>
     <w:sectPr>
       <w:pgSz w:w="12240" w:h="15840"/>
       <w:pgMar w:top="1417" w:right="1701" w:bottom="1417" w:left="1701" w:header="708" w:footer="708" w:gutter="0"/>
@@ -343,6 +431,29 @@
       <w:szCs w:val="18"/>
     </w:rPr>
   </w:style>
+  <w:style w:type="character" w:styleId="Hipervnculo">
+    <w:name w:val="Hyperlink"/>
+    <w:basedOn w:val="Fuentedeprrafopredeter"/>
+    <w:uiPriority w:val="99"/>
+    <w:unhideWhenUsed/>
+    <w:rsid w:val="00676698"/>
+    <w:rPr>
+      <w:color w:val="0000FF" w:themeColor="hyperlink"/>
+      <w:u w:val="single"/>
+    </w:rPr>
+  </w:style>
+  <w:style w:type="character" w:styleId="Hipervnculovisitado">
+    <w:name w:val="FollowedHyperlink"/>
+    <w:basedOn w:val="Fuentedeprrafopredeter"/>
+    <w:uiPriority w:val="99"/>
+    <w:semiHidden/>
+    <w:unhideWhenUsed/>
+    <w:rsid w:val="00AF55EB"/>
+    <w:rPr>
+      <w:color w:val="800080" w:themeColor="followedHyperlink"/>
+      <w:u w:val="single"/>
+    </w:rPr>
+  </w:style>
 </w:styles>
 </file>
 
@@ -554,6 +665,29 @@
       <w:rFonts w:ascii="Lucida Grande" w:hAnsi="Lucida Grande"/>
       <w:sz w:val="18"/>
       <w:szCs w:val="18"/>
+    </w:rPr>
+  </w:style>
+  <w:style w:type="character" w:styleId="Hipervnculo">
+    <w:name w:val="Hyperlink"/>
+    <w:basedOn w:val="Fuentedeprrafopredeter"/>
+    <w:uiPriority w:val="99"/>
+    <w:unhideWhenUsed/>
+    <w:rsid w:val="00676698"/>
+    <w:rPr>
+      <w:color w:val="0000FF" w:themeColor="hyperlink"/>
+      <w:u w:val="single"/>
+    </w:rPr>
+  </w:style>
+  <w:style w:type="character" w:styleId="Hipervnculovisitado">
+    <w:name w:val="FollowedHyperlink"/>
+    <w:basedOn w:val="Fuentedeprrafopredeter"/>
+    <w:uiPriority w:val="99"/>
+    <w:semiHidden/>
+    <w:unhideWhenUsed/>
+    <w:rsid w:val="00AF55EB"/>
+    <w:rPr>
+      <w:color w:val="800080" w:themeColor="followedHyperlink"/>
+      <w:u w:val="single"/>
     </w:rPr>
   </w:style>
 </w:styles>

</xml_diff>